<commit_message>
from old rep to new rep
</commit_message>
<xml_diff>
--- a/MBKS/MBKS_1.docx
+++ b/MBKS/MBKS_1.docx
@@ -336,7 +336,7 @@
           <w:r>
             <w:fldChar w:fldCharType="separate"/>
           </w:r>
-          <w:hyperlink w:anchor="_Toc129014742" w:history="1">
+          <w:hyperlink w:anchor="_Toc136255058" w:history="1">
             <w:r>
               <w:rPr>
                 <w:rStyle w:val="a4"/>
@@ -363,7 +363,7 @@
                 <w:noProof/>
                 <w:webHidden/>
               </w:rPr>
-              <w:instrText xml:space="preserve"> PAGEREF _Toc129014742 \h </w:instrText>
+              <w:instrText xml:space="preserve"> PAGEREF _Toc136255058 \h </w:instrText>
             </w:r>
             <w:r>
               <w:rPr>
@@ -407,7 +407,7 @@
               <w:lang w:eastAsia="ru-RU"/>
             </w:rPr>
           </w:pPr>
-          <w:hyperlink w:anchor="_Toc129014743" w:history="1">
+          <w:hyperlink w:anchor="_Toc136255059" w:history="1">
             <w:r>
               <w:rPr>
                 <w:rStyle w:val="a4"/>
@@ -434,7 +434,7 @@
                 <w:noProof/>
                 <w:webHidden/>
               </w:rPr>
-              <w:instrText xml:space="preserve"> PAGEREF _Toc129014743 \h </w:instrText>
+              <w:instrText xml:space="preserve"> PAGEREF _Toc136255059 \h </w:instrText>
             </w:r>
             <w:r>
               <w:rPr>
@@ -478,7 +478,7 @@
               <w:lang w:eastAsia="ru-RU"/>
             </w:rPr>
           </w:pPr>
-          <w:hyperlink w:anchor="_Toc129014744" w:history="1">
+          <w:hyperlink w:anchor="_Toc136255060" w:history="1">
             <w:r>
               <w:rPr>
                 <w:rStyle w:val="a4"/>
@@ -505,7 +505,7 @@
                 <w:noProof/>
                 <w:webHidden/>
               </w:rPr>
-              <w:instrText xml:space="preserve"> PAGEREF _Toc129014744 \h </w:instrText>
+              <w:instrText xml:space="preserve"> PAGEREF _Toc136255060 \h </w:instrText>
             </w:r>
             <w:r>
               <w:rPr>
@@ -546,7 +546,7 @@
               <w:lang w:eastAsia="ru-RU"/>
             </w:rPr>
           </w:pPr>
-          <w:hyperlink w:anchor="_Toc129014745" w:history="1">
+          <w:hyperlink w:anchor="_Toc136255061" w:history="1">
             <w:r>
               <w:rPr>
                 <w:rStyle w:val="a4"/>
@@ -573,7 +573,7 @@
                 <w:noProof/>
                 <w:webHidden/>
               </w:rPr>
-              <w:instrText xml:space="preserve"> PAGEREF _Toc129014745 \h </w:instrText>
+              <w:instrText xml:space="preserve"> PAGEREF _Toc136255061 \h </w:instrText>
             </w:r>
             <w:r>
               <w:rPr>
@@ -617,7 +617,7 @@
               <w:lang w:eastAsia="ru-RU"/>
             </w:rPr>
           </w:pPr>
-          <w:hyperlink w:anchor="_Toc129014746" w:history="1">
+          <w:hyperlink w:anchor="_Toc136255062" w:history="1">
             <w:r>
               <w:rPr>
                 <w:rStyle w:val="a4"/>
@@ -644,7 +644,7 @@
                 <w:noProof/>
                 <w:webHidden/>
               </w:rPr>
-              <w:instrText xml:space="preserve"> PAGEREF _Toc129014746 \h </w:instrText>
+              <w:instrText xml:space="preserve"> PAGEREF _Toc136255062 \h </w:instrText>
             </w:r>
             <w:r>
               <w:rPr>
@@ -688,7 +688,7 @@
               <w:lang w:eastAsia="ru-RU"/>
             </w:rPr>
           </w:pPr>
-          <w:hyperlink w:anchor="_Toc129014747" w:history="1">
+          <w:hyperlink w:anchor="_Toc136255063" w:history="1">
             <w:r>
               <w:rPr>
                 <w:rStyle w:val="a4"/>
@@ -715,7 +715,7 @@
                 <w:noProof/>
                 <w:webHidden/>
               </w:rPr>
-              <w:instrText xml:space="preserve"> PAGEREF _Toc129014747 \h </w:instrText>
+              <w:instrText xml:space="preserve"> PAGEREF _Toc136255063 \h </w:instrText>
             </w:r>
             <w:r>
               <w:rPr>
@@ -759,7 +759,7 @@
               <w:lang w:eastAsia="ru-RU"/>
             </w:rPr>
           </w:pPr>
-          <w:hyperlink w:anchor="_Toc129014748" w:history="1">
+          <w:hyperlink w:anchor="_Toc136255064" w:history="1">
             <w:r>
               <w:rPr>
                 <w:rStyle w:val="a4"/>
@@ -786,7 +786,7 @@
                 <w:noProof/>
                 <w:webHidden/>
               </w:rPr>
-              <w:instrText xml:space="preserve"> PAGEREF _Toc129014748 \h </w:instrText>
+              <w:instrText xml:space="preserve"> PAGEREF _Toc136255064 \h </w:instrText>
             </w:r>
             <w:r>
               <w:rPr>
@@ -830,7 +830,7 @@
               <w:lang w:eastAsia="ru-RU"/>
             </w:rPr>
           </w:pPr>
-          <w:hyperlink w:anchor="_Toc129014749" w:history="1">
+          <w:hyperlink w:anchor="_Toc136255065" w:history="1">
             <w:r>
               <w:rPr>
                 <w:rStyle w:val="a4"/>
@@ -857,7 +857,7 @@
                 <w:noProof/>
                 <w:webHidden/>
               </w:rPr>
-              <w:instrText xml:space="preserve"> PAGEREF _Toc129014749 \h </w:instrText>
+              <w:instrText xml:space="preserve"> PAGEREF _Toc136255065 \h </w:instrText>
             </w:r>
             <w:r>
               <w:rPr>
@@ -898,7 +898,7 @@
               <w:lang w:eastAsia="ru-RU"/>
             </w:rPr>
           </w:pPr>
-          <w:hyperlink w:anchor="_Toc129014750" w:history="1">
+          <w:hyperlink w:anchor="_Toc136255066" w:history="1">
             <w:r>
               <w:rPr>
                 <w:rStyle w:val="a4"/>
@@ -925,7 +925,7 @@
                 <w:noProof/>
                 <w:webHidden/>
               </w:rPr>
-              <w:instrText xml:space="preserve"> PAGEREF _Toc129014750 \h </w:instrText>
+              <w:instrText xml:space="preserve"> PAGEREF _Toc136255066 \h </w:instrText>
             </w:r>
             <w:r>
               <w:rPr>
@@ -945,7 +945,7 @@
                 <w:noProof/>
                 <w:webHidden/>
               </w:rPr>
-              <w:t>7</w:t>
+              <w:t>8</w:t>
             </w:r>
             <w:r>
               <w:rPr>
@@ -966,7 +966,7 @@
               <w:lang w:eastAsia="ru-RU"/>
             </w:rPr>
           </w:pPr>
-          <w:hyperlink w:anchor="_Toc129014751" w:history="1">
+          <w:hyperlink w:anchor="_Toc136255067" w:history="1">
             <w:r>
               <w:rPr>
                 <w:rStyle w:val="a4"/>
@@ -1008,7 +1008,7 @@
                 <w:noProof/>
                 <w:webHidden/>
               </w:rPr>
-              <w:instrText xml:space="preserve"> PAGEREF _Toc129014751 \h </w:instrText>
+              <w:instrText xml:space="preserve"> PAGEREF _Toc136255067 \h </w:instrText>
             </w:r>
             <w:r>
               <w:rPr>
@@ -1028,7 +1028,7 @@
                 <w:noProof/>
                 <w:webHidden/>
               </w:rPr>
-              <w:t>10</w:t>
+              <w:t>11</w:t>
             </w:r>
             <w:r>
               <w:rPr>
@@ -1049,7 +1049,7 @@
               <w:lang w:eastAsia="ru-RU"/>
             </w:rPr>
           </w:pPr>
-          <w:hyperlink w:anchor="_Toc129014752" w:history="1">
+          <w:hyperlink w:anchor="_Toc136255068" w:history="1">
             <w:r>
               <w:rPr>
                 <w:rStyle w:val="a4"/>
@@ -1076,7 +1076,7 @@
                 <w:noProof/>
                 <w:webHidden/>
               </w:rPr>
-              <w:instrText xml:space="preserve"> PAGEREF _Toc129014752 \h </w:instrText>
+              <w:instrText xml:space="preserve"> PAGEREF _Toc136255068 \h </w:instrText>
             </w:r>
             <w:r>
               <w:rPr>
@@ -1096,7 +1096,7 @@
                 <w:noProof/>
                 <w:webHidden/>
               </w:rPr>
-              <w:t>10</w:t>
+              <w:t>11</w:t>
             </w:r>
             <w:r>
               <w:rPr>
@@ -1154,7 +1154,7 @@
       <w:pPr>
         <w:pStyle w:val="1"/>
       </w:pPr>
-      <w:bookmarkStart w:id="0" w:name="_Toc129014742"/>
+      <w:bookmarkStart w:id="0" w:name="_Toc136255058"/>
       <w:r>
         <w:lastRenderedPageBreak/>
         <w:t>Исходные данные</w:t>
@@ -1287,7 +1287,7 @@
         <w:pStyle w:val="1"/>
         <w:ind w:left="0" w:firstLine="0"/>
       </w:pPr>
-      <w:bookmarkStart w:id="1" w:name="_Toc129014743"/>
+      <w:bookmarkStart w:id="1" w:name="_Toc136255059"/>
       <w:r>
         <w:t>Цели практической работы</w:t>
       </w:r>
@@ -1437,7 +1437,7 @@
       <w:pPr>
         <w:pStyle w:val="1"/>
       </w:pPr>
-      <w:bookmarkStart w:id="2" w:name="_Toc129014744"/>
+      <w:bookmarkStart w:id="2" w:name="_Toc136255060"/>
       <w:r>
         <w:t>1</w:t>
       </w:r>
@@ -1453,7 +1453,7 @@
       <w:pPr>
         <w:pStyle w:val="2"/>
       </w:pPr>
-      <w:bookmarkStart w:id="3" w:name="_Toc129014745"/>
+      <w:bookmarkStart w:id="3" w:name="_Toc136255061"/>
       <w:r>
         <w:t>1</w:t>
       </w:r>
@@ -1466,7 +1466,7 @@
       <w:pPr>
         <w:pStyle w:val="3"/>
       </w:pPr>
-      <w:bookmarkStart w:id="4" w:name="_Toc129014746"/>
+      <w:bookmarkStart w:id="4" w:name="_Toc136255062"/>
       <w:r>
         <w:t>1</w:t>
       </w:r>
@@ -1924,7 +1924,7 @@
       <w:pPr>
         <w:pStyle w:val="3"/>
       </w:pPr>
-      <w:bookmarkStart w:id="5" w:name="_Toc129014747"/>
+      <w:bookmarkStart w:id="5" w:name="_Toc136255063"/>
       <w:r>
         <w:t>1.1.3. Составление дискреционной схемы</w:t>
       </w:r>
@@ -2065,7 +2065,7 @@
       <w:pPr>
         <w:pStyle w:val="3"/>
       </w:pPr>
-      <w:bookmarkStart w:id="6" w:name="_Toc129014748"/>
+      <w:bookmarkStart w:id="6" w:name="_Toc136255064"/>
       <w:r>
         <w:t xml:space="preserve">1.1.4. </w:t>
       </w:r>
@@ -6715,7 +6715,7 @@
       <w:pPr>
         <w:pStyle w:val="3"/>
       </w:pPr>
-      <w:bookmarkStart w:id="7" w:name="_Toc129014749"/>
+      <w:bookmarkStart w:id="7" w:name="_Toc136255065"/>
       <w:r>
         <w:t>1.1.5. Декартовое произведение дискреционной модели</w:t>
       </w:r>
@@ -7871,7 +7871,7 @@
       <w:pPr>
         <w:pStyle w:val="2"/>
       </w:pPr>
-      <w:bookmarkStart w:id="8" w:name="_Toc129014750"/>
+      <w:bookmarkStart w:id="8" w:name="_Toc136255066"/>
       <w:r>
         <w:lastRenderedPageBreak/>
         <w:t xml:space="preserve">1.2. Порты </w:t>
@@ -22434,7 +22434,7 @@
       <w:pPr>
         <w:pStyle w:val="2"/>
       </w:pPr>
-      <w:bookmarkStart w:id="9" w:name="_Toc129014751"/>
+      <w:bookmarkStart w:id="9" w:name="_Toc136255067"/>
       <w:r>
         <w:lastRenderedPageBreak/>
         <w:t xml:space="preserve">1.3. </w:t>
@@ -22580,7 +22580,7 @@
       <w:pPr>
         <w:pStyle w:val="2"/>
       </w:pPr>
-      <w:bookmarkStart w:id="10" w:name="_Toc129014752"/>
+      <w:bookmarkStart w:id="10" w:name="_Toc136255068"/>
       <w:r>
         <w:t>1.</w:t>
       </w:r>
@@ -28823,2216 +28823,9 @@
           <w:lang w:val="en-US"/>
         </w:rPr>
       </w:pPr>
-      <w:r>
-        <w:rPr>
-          <w:iCs/>
-        </w:rPr>
-        <w:br w:type="page"/>
-      </w:r>
-    </w:p>
-    <w:p>
-      <w:pPr>
-        <w:pStyle w:val="1"/>
-      </w:pPr>
-      <w:r>
-        <w:rPr>
-          <w:lang w:val="en-US"/>
-        </w:rPr>
-        <w:lastRenderedPageBreak/>
-        <w:t xml:space="preserve">2. </w:t>
-      </w:r>
-      <w:r>
-        <w:t>Разработка мандатной модели</w:t>
-      </w:r>
-    </w:p>
-    <w:p>
-      <w:pPr>
-        <w:pStyle w:val="a8"/>
-        <w:jc w:val="center"/>
-        <w:rPr>
-          <w:lang w:val="ru-RU"/>
-        </w:rPr>
-      </w:pPr>
-      <w:r>
-        <w:drawing>
-          <wp:inline distT="0" distB="0" distL="0" distR="0" wp14:anchorId="4C10150F" wp14:editId="0B1803D1">
-            <wp:extent cx="5486400" cy="4959753"/>
-            <wp:effectExtent l="0" t="0" r="0" b="0"/>
-            <wp:docPr id="2" name="Рисунок 2"/>
-            <wp:cNvGraphicFramePr>
-              <a:graphicFrameLocks xmlns:a="http://schemas.openxmlformats.org/drawingml/2006/main" noChangeAspect="1"/>
-            </wp:cNvGraphicFramePr>
-            <a:graphic xmlns:a="http://schemas.openxmlformats.org/drawingml/2006/main">
-              <a:graphicData uri="http://schemas.openxmlformats.org/drawingml/2006/picture">
-                <pic:pic xmlns:pic="http://schemas.openxmlformats.org/drawingml/2006/picture">
-                  <pic:nvPicPr>
-                    <pic:cNvPr id="1" name=""/>
-                    <pic:cNvPicPr/>
-                  </pic:nvPicPr>
-                  <pic:blipFill>
-                    <a:blip r:embed="rId15"/>
-                    <a:stretch>
-                      <a:fillRect/>
-                    </a:stretch>
-                  </pic:blipFill>
-                  <pic:spPr>
-                    <a:xfrm>
-                      <a:off x="0" y="0"/>
-                      <a:ext cx="5492644" cy="4965397"/>
-                    </a:xfrm>
-                    <a:prstGeom prst="rect">
-                      <a:avLst/>
-                    </a:prstGeom>
-                  </pic:spPr>
-                </pic:pic>
-              </a:graphicData>
-            </a:graphic>
-          </wp:inline>
-        </w:drawing>
-      </w:r>
-    </w:p>
-    <w:p>
-      <w:pPr>
-        <w:pStyle w:val="a8"/>
-        <w:spacing w:line="360" w:lineRule="auto"/>
-        <w:jc w:val="center"/>
-        <w:rPr>
-          <w:lang w:val="ru-RU"/>
-        </w:rPr>
-      </w:pPr>
-      <w:r>
-        <w:rPr>
-          <w:lang w:val="ru-RU"/>
-        </w:rPr>
-        <w:t>Рисунок 7 – Мандатная модель по исходным данным</w:t>
-      </w:r>
-    </w:p>
-    <w:p>
-      <w:pPr>
-        <w:pStyle w:val="a8"/>
-        <w:spacing w:line="360" w:lineRule="auto"/>
-        <w:rPr>
-          <w:lang w:val="ru-RU"/>
-        </w:rPr>
-      </w:pPr>
-      <w:r>
-        <w:rPr>
-          <w:lang w:val="ru-RU"/>
-        </w:rPr>
-        <w:tab/>
-        <w:t>Далее на таблице 5 изображается доступ пользователей в компьютерной системе.</w:t>
-      </w:r>
-    </w:p>
-    <w:p>
-      <w:pPr>
-        <w:pStyle w:val="a6"/>
-        <w:rPr>
-          <w:lang w:val="ru-RU"/>
-        </w:rPr>
-      </w:pPr>
-      <w:r>
-        <w:rPr>
-          <w:lang w:val="ru-RU"/>
-        </w:rPr>
-        <w:t>Таблица 5</w:t>
-      </w:r>
-    </w:p>
-    <w:p>
-      <w:pPr>
-        <w:jc w:val="center"/>
-      </w:pPr>
-      <w:r>
-        <w:t>Доступ в мандатной модели</w:t>
-      </w:r>
-    </w:p>
-    <w:tbl>
-      <w:tblPr>
-        <w:tblStyle w:val="ad"/>
-        <w:tblW w:w="0" w:type="auto"/>
-        <w:tblInd w:w="0" w:type="dxa"/>
-        <w:tblLook w:val="04A0" w:firstRow="1" w:lastRow="0" w:firstColumn="1" w:lastColumn="0" w:noHBand="0" w:noVBand="1"/>
-      </w:tblPr>
-      <w:tblGrid>
-        <w:gridCol w:w="1724"/>
-        <w:gridCol w:w="1969"/>
-        <w:gridCol w:w="1967"/>
-        <w:gridCol w:w="1960"/>
-        <w:gridCol w:w="1725"/>
-      </w:tblGrid>
-      <w:tr>
-        <w:tc>
-          <w:tcPr>
-            <w:tcW w:w="1724" w:type="dxa"/>
-          </w:tcPr>
-          <w:p>
-            <w:pPr>
-              <w:jc w:val="center"/>
-            </w:pPr>
-          </w:p>
-        </w:tc>
-        <w:tc>
-          <w:tcPr>
-            <w:tcW w:w="1969" w:type="dxa"/>
-          </w:tcPr>
-          <w:p>
-            <w:pPr>
-              <w:jc w:val="center"/>
-              <w:rPr>
-                <w:rFonts w:eastAsiaTheme="minorEastAsia"/>
-                <w:i/>
-              </w:rPr>
-            </w:pPr>
-            <m:oMathPara>
-              <m:oMath>
-                <m:sSub>
-                  <m:sSubPr>
-                    <m:ctrlPr>
-                      <w:rPr>
-                        <w:rFonts w:ascii="Cambria Math" w:hAnsi="Cambria Math"/>
-                        <w:i/>
-                      </w:rPr>
-                    </m:ctrlPr>
-                  </m:sSubPr>
-                  <m:e>
-                    <m:r>
-                      <w:rPr>
-                        <w:rFonts w:ascii="Cambria Math" w:hAnsi="Cambria Math"/>
-                      </w:rPr>
-                      <m:t>O</m:t>
-                    </m:r>
-                  </m:e>
-                  <m:sub>
-                    <m:r>
-                      <w:rPr>
-                        <w:rFonts w:ascii="Cambria Math" w:hAnsi="Cambria Math"/>
-                      </w:rPr>
-                      <m:t>9</m:t>
-                    </m:r>
-                  </m:sub>
-                </m:sSub>
-                <m:r>
-                  <w:rPr>
-                    <w:rFonts w:ascii="Cambria Math" w:hAnsi="Cambria Math"/>
-                  </w:rPr>
-                  <m:t>(TS)</m:t>
-                </m:r>
-              </m:oMath>
-            </m:oMathPara>
-          </w:p>
-        </w:tc>
-        <w:tc>
-          <w:tcPr>
-            <w:tcW w:w="1967" w:type="dxa"/>
-          </w:tcPr>
-          <w:p>
-            <w:pPr>
-              <w:jc w:val="center"/>
-            </w:pPr>
-            <m:oMathPara>
-              <m:oMath>
-                <m:sSub>
-                  <m:sSubPr>
-                    <m:ctrlPr>
-                      <w:rPr>
-                        <w:rFonts w:ascii="Cambria Math" w:hAnsi="Cambria Math"/>
-                        <w:i/>
-                      </w:rPr>
-                    </m:ctrlPr>
-                  </m:sSubPr>
-                  <m:e>
-                    <m:r>
-                      <w:rPr>
-                        <w:rFonts w:ascii="Cambria Math" w:hAnsi="Cambria Math"/>
-                      </w:rPr>
-                      <m:t>O</m:t>
-                    </m:r>
-                  </m:e>
-                  <m:sub>
-                    <m:r>
-                      <w:rPr>
-                        <w:rFonts w:ascii="Cambria Math" w:hAnsi="Cambria Math"/>
-                      </w:rPr>
-                      <m:t>10</m:t>
-                    </m:r>
-                  </m:sub>
-                </m:sSub>
-                <m:r>
-                  <w:rPr>
-                    <w:rFonts w:ascii="Cambria Math" w:hAnsi="Cambria Math"/>
-                  </w:rPr>
-                  <m:t>(U)</m:t>
-                </m:r>
-              </m:oMath>
-            </m:oMathPara>
-          </w:p>
-        </w:tc>
-        <w:tc>
-          <w:tcPr>
-            <w:tcW w:w="1960" w:type="dxa"/>
-          </w:tcPr>
-          <w:p>
-            <w:pPr>
-              <w:jc w:val="center"/>
-            </w:pPr>
-            <m:oMathPara>
-              <m:oMath>
-                <m:sSub>
-                  <m:sSubPr>
-                    <m:ctrlPr>
-                      <w:rPr>
-                        <w:rFonts w:ascii="Cambria Math" w:hAnsi="Cambria Math"/>
-                        <w:i/>
-                      </w:rPr>
-                    </m:ctrlPr>
-                  </m:sSubPr>
-                  <m:e>
-                    <m:r>
-                      <w:rPr>
-                        <w:rFonts w:ascii="Cambria Math" w:hAnsi="Cambria Math"/>
-                      </w:rPr>
-                      <m:t>O</m:t>
-                    </m:r>
-                  </m:e>
-                  <m:sub>
-                    <m:r>
-                      <w:rPr>
-                        <w:rFonts w:ascii="Cambria Math" w:hAnsi="Cambria Math"/>
-                      </w:rPr>
-                      <m:t>11</m:t>
-                    </m:r>
-                  </m:sub>
-                </m:sSub>
-                <m:r>
-                  <w:rPr>
-                    <w:rFonts w:ascii="Cambria Math" w:hAnsi="Cambria Math"/>
-                  </w:rPr>
-                  <m:t>(T)</m:t>
-                </m:r>
-              </m:oMath>
-            </m:oMathPara>
-          </w:p>
-        </w:tc>
-        <w:tc>
-          <w:tcPr>
-            <w:tcW w:w="1725" w:type="dxa"/>
-          </w:tcPr>
-          <w:p>
-            <w:pPr>
-              <w:jc w:val="center"/>
-              <w:rPr>
-                <w:rFonts w:eastAsia="Calibri" w:cs="Times New Roman"/>
-                <w:lang w:val="en-US"/>
-              </w:rPr>
-            </w:pPr>
-            <w:r>
-              <w:rPr>
-                <w:rFonts w:eastAsia="Calibri" w:cs="Times New Roman"/>
-                <w:lang w:val="en-US"/>
-              </w:rPr>
-              <w:softHyphen/>
-            </w:r>
-            <m:oMath>
-              <m:sSub>
-                <m:sSubPr>
-                  <m:ctrlPr>
-                    <w:rPr>
-                      <w:rFonts w:ascii="Cambria Math" w:eastAsia="Calibri" w:hAnsi="Cambria Math" w:cs="Times New Roman"/>
-                      <w:i/>
-                      <w:lang w:val="en-US"/>
-                    </w:rPr>
-                  </m:ctrlPr>
-                </m:sSubPr>
-                <m:e>
-                  <m:r>
-                    <w:rPr>
-                      <w:rFonts w:ascii="Cambria Math" w:eastAsia="Calibri" w:hAnsi="Cambria Math" w:cs="Times New Roman"/>
-                      <w:lang w:val="en-US"/>
-                    </w:rPr>
-                    <m:t>O</m:t>
-                  </m:r>
-                </m:e>
-                <m:sub>
-                  <m:r>
-                    <w:rPr>
-                      <w:rFonts w:ascii="Cambria Math" w:eastAsia="Calibri" w:hAnsi="Cambria Math" w:cs="Times New Roman"/>
-                      <w:lang w:val="en-US"/>
-                    </w:rPr>
-                    <m:t>12</m:t>
-                  </m:r>
-                </m:sub>
-              </m:sSub>
-              <m:r>
-                <w:rPr>
-                  <w:rFonts w:ascii="Cambria Math" w:eastAsia="Calibri" w:hAnsi="Cambria Math" w:cs="Times New Roman"/>
-                  <w:lang w:val="en-US"/>
-                </w:rPr>
-                <m:t>(T)</m:t>
-              </m:r>
-            </m:oMath>
-          </w:p>
-        </w:tc>
-      </w:tr>
-      <w:tr>
-        <w:tc>
-          <w:tcPr>
-            <w:tcW w:w="1724" w:type="dxa"/>
-          </w:tcPr>
-          <w:p>
-            <w:pPr>
-              <w:jc w:val="center"/>
-              <w:rPr>
-                <w:lang w:val="en-US"/>
-              </w:rPr>
-            </w:pPr>
-            <m:oMathPara>
-              <m:oMath>
-                <m:sSub>
-                  <m:sSubPr>
-                    <m:ctrlPr>
-                      <w:rPr>
-                        <w:rFonts w:ascii="Cambria Math" w:hAnsi="Cambria Math"/>
-                        <w:i/>
-                        <w:lang w:val="en-US"/>
-                      </w:rPr>
-                    </m:ctrlPr>
-                  </m:sSubPr>
-                  <m:e>
-                    <m:r>
-                      <w:rPr>
-                        <w:rFonts w:ascii="Cambria Math" w:hAnsi="Cambria Math"/>
-                        <w:lang w:val="en-US"/>
-                      </w:rPr>
-                      <m:t>S</m:t>
-                    </m:r>
-                  </m:e>
-                  <m:sub>
-                    <m:r>
-                      <w:rPr>
-                        <w:rFonts w:ascii="Cambria Math" w:hAnsi="Cambria Math"/>
-                        <w:lang w:val="en-US"/>
-                      </w:rPr>
-                      <m:t>1</m:t>
-                    </m:r>
-                  </m:sub>
-                </m:sSub>
-                <m:r>
-                  <w:rPr>
-                    <w:rFonts w:ascii="Cambria Math" w:hAnsi="Cambria Math"/>
-                    <w:lang w:val="en-US"/>
-                  </w:rPr>
-                  <m:t>(U)</m:t>
-                </m:r>
-              </m:oMath>
-            </m:oMathPara>
-          </w:p>
-        </w:tc>
-        <w:tc>
-          <w:tcPr>
-            <w:tcW w:w="1969" w:type="dxa"/>
-          </w:tcPr>
-          <w:p>
-            <w:pPr>
-              <w:jc w:val="center"/>
-              <w:rPr>
-                <w:lang w:val="en-US"/>
-              </w:rPr>
-            </w:pPr>
-            <w:r>
-              <w:rPr>
-                <w:lang w:val="en-US"/>
-              </w:rPr>
-              <w:t>+</w:t>
-            </w:r>
-          </w:p>
-        </w:tc>
-        <w:tc>
-          <w:tcPr>
-            <w:tcW w:w="1967" w:type="dxa"/>
-          </w:tcPr>
-          <w:p>
-            <w:pPr>
-              <w:jc w:val="center"/>
-            </w:pPr>
-          </w:p>
-        </w:tc>
-        <w:tc>
-          <w:tcPr>
-            <w:tcW w:w="1960" w:type="dxa"/>
-          </w:tcPr>
-          <w:p>
-            <w:pPr>
-              <w:jc w:val="center"/>
-            </w:pPr>
-          </w:p>
-        </w:tc>
-        <w:tc>
-          <w:tcPr>
-            <w:tcW w:w="1725" w:type="dxa"/>
-          </w:tcPr>
-          <w:p>
-            <w:pPr>
-              <w:jc w:val="center"/>
-            </w:pPr>
-          </w:p>
-        </w:tc>
-      </w:tr>
-      <w:tr>
-        <w:tc>
-          <w:tcPr>
-            <w:tcW w:w="1724" w:type="dxa"/>
-          </w:tcPr>
-          <w:p>
-            <w:pPr>
-              <w:jc w:val="center"/>
-            </w:pPr>
-            <m:oMathPara>
-              <m:oMath>
-                <m:sSub>
-                  <m:sSubPr>
-                    <m:ctrlPr>
-                      <w:rPr>
-                        <w:rFonts w:ascii="Cambria Math" w:hAnsi="Cambria Math"/>
-                        <w:i/>
-                      </w:rPr>
-                    </m:ctrlPr>
-                  </m:sSubPr>
-                  <m:e>
-                    <m:r>
-                      <w:rPr>
-                        <w:rFonts w:ascii="Cambria Math" w:hAnsi="Cambria Math"/>
-                      </w:rPr>
-                      <m:t>S</m:t>
-                    </m:r>
-                  </m:e>
-                  <m:sub>
-                    <m:r>
-                      <w:rPr>
-                        <w:rFonts w:ascii="Cambria Math" w:hAnsi="Cambria Math"/>
-                      </w:rPr>
-                      <m:t>2</m:t>
-                    </m:r>
-                  </m:sub>
-                </m:sSub>
-                <m:r>
-                  <w:rPr>
-                    <w:rFonts w:ascii="Cambria Math" w:hAnsi="Cambria Math"/>
-                  </w:rPr>
-                  <m:t>(S)</m:t>
-                </m:r>
-              </m:oMath>
-            </m:oMathPara>
-          </w:p>
-        </w:tc>
-        <w:tc>
-          <w:tcPr>
-            <w:tcW w:w="1969" w:type="dxa"/>
-          </w:tcPr>
-          <w:p>
-            <w:pPr>
-              <w:jc w:val="center"/>
-              <w:rPr>
-                <w:lang w:val="en-US"/>
-              </w:rPr>
-            </w:pPr>
-            <w:r>
-              <w:rPr>
-                <w:lang w:val="en-US"/>
-              </w:rPr>
-              <w:t>+</w:t>
-            </w:r>
-          </w:p>
-        </w:tc>
-        <w:tc>
-          <w:tcPr>
-            <w:tcW w:w="1967" w:type="dxa"/>
-          </w:tcPr>
-          <w:p>
-            <w:pPr>
-              <w:jc w:val="center"/>
-              <w:rPr>
-                <w:lang w:val="en-US"/>
-              </w:rPr>
-            </w:pPr>
-            <w:r>
-              <w:rPr>
-                <w:lang w:val="en-US"/>
-              </w:rPr>
-              <w:t>+</w:t>
-            </w:r>
-          </w:p>
-        </w:tc>
-        <w:tc>
-          <w:tcPr>
-            <w:tcW w:w="1960" w:type="dxa"/>
-          </w:tcPr>
-          <w:p>
-            <w:pPr>
-              <w:jc w:val="center"/>
-            </w:pPr>
-          </w:p>
-        </w:tc>
-        <w:tc>
-          <w:tcPr>
-            <w:tcW w:w="1725" w:type="dxa"/>
-          </w:tcPr>
-          <w:p>
-            <w:pPr>
-              <w:jc w:val="center"/>
-            </w:pPr>
-          </w:p>
-        </w:tc>
-      </w:tr>
-      <w:tr>
-        <w:tc>
-          <w:tcPr>
-            <w:tcW w:w="1724" w:type="dxa"/>
-          </w:tcPr>
-          <w:p>
-            <w:pPr>
-              <w:jc w:val="center"/>
-            </w:pPr>
-            <m:oMathPara>
-              <m:oMath>
-                <m:sSub>
-                  <m:sSubPr>
-                    <m:ctrlPr>
-                      <w:rPr>
-                        <w:rFonts w:ascii="Cambria Math" w:hAnsi="Cambria Math"/>
-                        <w:i/>
-                      </w:rPr>
-                    </m:ctrlPr>
-                  </m:sSubPr>
-                  <m:e>
-                    <m:r>
-                      <w:rPr>
-                        <w:rFonts w:ascii="Cambria Math" w:hAnsi="Cambria Math"/>
-                      </w:rPr>
-                      <m:t>S</m:t>
-                    </m:r>
-                  </m:e>
-                  <m:sub>
-                    <m:r>
-                      <w:rPr>
-                        <w:rFonts w:ascii="Cambria Math" w:hAnsi="Cambria Math"/>
-                      </w:rPr>
-                      <m:t>3</m:t>
-                    </m:r>
-                  </m:sub>
-                </m:sSub>
-                <m:r>
-                  <w:rPr>
-                    <w:rFonts w:ascii="Cambria Math" w:hAnsi="Cambria Math"/>
-                  </w:rPr>
-                  <m:t>(T)</m:t>
-                </m:r>
-              </m:oMath>
-            </m:oMathPara>
-          </w:p>
-        </w:tc>
-        <w:tc>
-          <w:tcPr>
-            <w:tcW w:w="1969" w:type="dxa"/>
-          </w:tcPr>
-          <w:p>
-            <w:pPr>
-              <w:jc w:val="center"/>
-              <w:rPr>
-                <w:lang w:val="en-US"/>
-              </w:rPr>
-            </w:pPr>
-            <w:r>
-              <w:rPr>
-                <w:lang w:val="en-US"/>
-              </w:rPr>
-              <w:t>+</w:t>
-            </w:r>
-          </w:p>
-        </w:tc>
-        <w:tc>
-          <w:tcPr>
-            <w:tcW w:w="1967" w:type="dxa"/>
-          </w:tcPr>
-          <w:p>
-            <w:pPr>
-              <w:jc w:val="center"/>
-              <w:rPr>
-                <w:lang w:val="en-US"/>
-              </w:rPr>
-            </w:pPr>
-            <w:r>
-              <w:rPr>
-                <w:lang w:val="en-US"/>
-              </w:rPr>
-              <w:t>+</w:t>
-            </w:r>
-          </w:p>
-        </w:tc>
-        <w:tc>
-          <w:tcPr>
-            <w:tcW w:w="1960" w:type="dxa"/>
-          </w:tcPr>
-          <w:p>
-            <w:pPr>
-              <w:jc w:val="center"/>
-              <w:rPr>
-                <w:lang w:val="en-US"/>
-              </w:rPr>
-            </w:pPr>
-            <w:r>
-              <w:rPr>
-                <w:lang w:val="en-US"/>
-              </w:rPr>
-              <w:t>+</w:t>
-            </w:r>
-          </w:p>
-        </w:tc>
-        <w:tc>
-          <w:tcPr>
-            <w:tcW w:w="1725" w:type="dxa"/>
-          </w:tcPr>
-          <w:p>
-            <w:pPr>
-              <w:jc w:val="center"/>
-            </w:pPr>
-          </w:p>
-        </w:tc>
-      </w:tr>
-      <w:tr>
-        <w:tc>
-          <w:tcPr>
-            <w:tcW w:w="1724" w:type="dxa"/>
-          </w:tcPr>
-          <w:p>
-            <w:pPr>
-              <w:jc w:val="center"/>
-              <w:rPr>
-                <w:lang w:val="en-US"/>
-              </w:rPr>
-            </w:pPr>
-            <m:oMathPara>
-              <m:oMath>
-                <m:sSub>
-                  <m:sSubPr>
-                    <m:ctrlPr>
-                      <w:rPr>
-                        <w:rFonts w:ascii="Cambria Math" w:hAnsi="Cambria Math"/>
-                        <w:i/>
-                        <w:lang w:val="en-US"/>
-                      </w:rPr>
-                    </m:ctrlPr>
-                  </m:sSubPr>
-                  <m:e>
-                    <m:r>
-                      <w:rPr>
-                        <w:rFonts w:ascii="Cambria Math" w:hAnsi="Cambria Math"/>
-                        <w:lang w:val="en-US"/>
-                      </w:rPr>
-                      <m:t>S</m:t>
-                    </m:r>
-                  </m:e>
-                  <m:sub>
-                    <m:r>
-                      <w:rPr>
-                        <w:rFonts w:ascii="Cambria Math" w:hAnsi="Cambria Math"/>
-                        <w:lang w:val="en-US"/>
-                      </w:rPr>
-                      <m:t>4</m:t>
-                    </m:r>
-                  </m:sub>
-                </m:sSub>
-                <m:r>
-                  <w:rPr>
-                    <w:rFonts w:ascii="Cambria Math" w:hAnsi="Cambria Math"/>
-                    <w:lang w:val="en-US"/>
-                  </w:rPr>
-                  <m:t>(TS)</m:t>
-                </m:r>
-              </m:oMath>
-            </m:oMathPara>
-          </w:p>
-        </w:tc>
-        <w:tc>
-          <w:tcPr>
-            <w:tcW w:w="1969" w:type="dxa"/>
-          </w:tcPr>
-          <w:p>
-            <w:pPr>
-              <w:jc w:val="center"/>
-              <w:rPr>
-                <w:lang w:val="en-US"/>
-              </w:rPr>
-            </w:pPr>
-            <w:r>
-              <w:rPr>
-                <w:lang w:val="en-US"/>
-              </w:rPr>
-              <w:t>+</w:t>
-            </w:r>
-          </w:p>
-        </w:tc>
-        <w:tc>
-          <w:tcPr>
-            <w:tcW w:w="1967" w:type="dxa"/>
-          </w:tcPr>
-          <w:p>
-            <w:pPr>
-              <w:jc w:val="center"/>
-              <w:rPr>
-                <w:lang w:val="en-US"/>
-              </w:rPr>
-            </w:pPr>
-            <w:r>
-              <w:rPr>
-                <w:lang w:val="en-US"/>
-              </w:rPr>
-              <w:t>+</w:t>
-            </w:r>
-          </w:p>
-        </w:tc>
-        <w:tc>
-          <w:tcPr>
-            <w:tcW w:w="1960" w:type="dxa"/>
-          </w:tcPr>
-          <w:p>
-            <w:pPr>
-              <w:jc w:val="center"/>
-              <w:rPr>
-                <w:lang w:val="en-US"/>
-              </w:rPr>
-            </w:pPr>
-            <w:r>
-              <w:rPr>
-                <w:lang w:val="en-US"/>
-              </w:rPr>
-              <w:t>+</w:t>
-            </w:r>
-          </w:p>
-        </w:tc>
-        <w:tc>
-          <w:tcPr>
-            <w:tcW w:w="1725" w:type="dxa"/>
-          </w:tcPr>
-          <w:p>
-            <w:pPr>
-              <w:jc w:val="center"/>
-              <w:rPr>
-                <w:lang w:val="en-US"/>
-              </w:rPr>
-            </w:pPr>
-            <w:r>
-              <w:rPr>
-                <w:lang w:val="en-US"/>
-              </w:rPr>
-              <w:t>+</w:t>
-            </w:r>
-          </w:p>
-        </w:tc>
-      </w:tr>
-    </w:tbl>
-    <w:p>
-      <w:pPr>
-        <w:jc w:val="left"/>
-      </w:pPr>
-    </w:p>
-    <w:tbl>
-      <w:tblPr>
-        <w:tblStyle w:val="ad"/>
-        <w:tblW w:w="0" w:type="auto"/>
-        <w:tblInd w:w="0" w:type="dxa"/>
-        <w:tblBorders>
-          <w:top w:val="none" w:sz="0" w:space="0" w:color="auto"/>
-          <w:left w:val="none" w:sz="0" w:space="0" w:color="auto"/>
-          <w:bottom w:val="none" w:sz="0" w:space="0" w:color="auto"/>
-          <w:right w:val="none" w:sz="0" w:space="0" w:color="auto"/>
-          <w:insideH w:val="none" w:sz="0" w:space="0" w:color="auto"/>
-          <w:insideV w:val="none" w:sz="0" w:space="0" w:color="auto"/>
-        </w:tblBorders>
-        <w:tblLook w:val="04A0" w:firstRow="1" w:lastRow="0" w:firstColumn="1" w:lastColumn="0" w:noHBand="0" w:noVBand="1"/>
-      </w:tblPr>
-      <w:tblGrid>
-        <w:gridCol w:w="8222"/>
-        <w:gridCol w:w="1123"/>
-      </w:tblGrid>
-      <w:tr>
-        <w:tc>
-          <w:tcPr>
-            <w:tcW w:w="8222" w:type="dxa"/>
-          </w:tcPr>
-          <w:p>
-            <w:pPr>
-              <w:jc w:val="left"/>
-              <w:rPr>
-                <w:rFonts w:eastAsiaTheme="minorEastAsia"/>
-                <w:i/>
-              </w:rPr>
-            </w:pPr>
-            <m:oMathPara>
-              <m:oMath>
-                <m:sSub>
-                  <m:sSubPr>
-                    <m:ctrlPr>
-                      <w:rPr>
-                        <w:rFonts w:ascii="Cambria Math" w:hAnsi="Cambria Math"/>
-                        <w:i/>
-                      </w:rPr>
-                    </m:ctrlPr>
-                  </m:sSubPr>
-                  <m:e>
-                    <m:r>
-                      <w:rPr>
-                        <w:rFonts w:ascii="Cambria Math" w:hAnsi="Cambria Math"/>
-                      </w:rPr>
-                      <m:t>O</m:t>
-                    </m:r>
-                  </m:e>
-                  <m:sub>
-                    <m:r>
-                      <w:rPr>
-                        <w:rFonts w:ascii="Cambria Math" w:hAnsi="Cambria Math"/>
-                      </w:rPr>
-                      <m:t>int</m:t>
-                    </m:r>
-                  </m:sub>
-                </m:sSub>
-                <m:r>
-                  <w:rPr>
-                    <w:rFonts w:ascii="Cambria Math" w:hAnsi="Cambria Math"/>
-                  </w:rPr>
-                  <m:t>*</m:t>
-                </m:r>
-                <m:sSub>
-                  <m:sSubPr>
-                    <m:ctrlPr>
-                      <w:rPr>
-                        <w:rFonts w:ascii="Cambria Math" w:hAnsi="Cambria Math"/>
-                        <w:i/>
-                      </w:rPr>
-                    </m:ctrlPr>
-                  </m:sSubPr>
-                  <m:e>
-                    <m:r>
-                      <w:rPr>
-                        <w:rFonts w:ascii="Cambria Math" w:hAnsi="Cambria Math"/>
-                      </w:rPr>
-                      <m:t>O</m:t>
-                    </m:r>
-                  </m:e>
-                  <m:sub>
-                    <m:r>
-                      <w:rPr>
-                        <w:rFonts w:ascii="Cambria Math" w:hAnsi="Cambria Math"/>
-                      </w:rPr>
-                      <m:t>1</m:t>
-                    </m:r>
-                  </m:sub>
-                </m:sSub>
-                <m:r>
-                  <w:rPr>
-                    <w:rFonts w:ascii="Cambria Math" w:hAnsi="Cambria Math"/>
-                  </w:rPr>
-                  <m:t>+</m:t>
-                </m:r>
-                <m:sSub>
-                  <m:sSubPr>
-                    <m:ctrlPr>
-                      <w:rPr>
-                        <w:rFonts w:ascii="Cambria Math" w:hAnsi="Cambria Math"/>
-                        <w:i/>
-                      </w:rPr>
-                    </m:ctrlPr>
-                  </m:sSubPr>
-                  <m:e>
-                    <m:r>
-                      <w:rPr>
-                        <w:rFonts w:ascii="Cambria Math" w:hAnsi="Cambria Math"/>
-                      </w:rPr>
-                      <m:t>O</m:t>
-                    </m:r>
-                  </m:e>
-                  <m:sub>
-                    <m:r>
-                      <w:rPr>
-                        <w:rFonts w:ascii="Cambria Math" w:hAnsi="Cambria Math"/>
-                      </w:rPr>
-                      <m:t>1</m:t>
-                    </m:r>
-                  </m:sub>
-                </m:sSub>
-                <m:r>
-                  <w:rPr>
-                    <w:rFonts w:ascii="Cambria Math" w:hAnsi="Cambria Math"/>
-                  </w:rPr>
-                  <m:t>*</m:t>
-                </m:r>
-                <m:sSub>
-                  <m:sSubPr>
-                    <m:ctrlPr>
-                      <w:rPr>
-                        <w:rFonts w:ascii="Cambria Math" w:hAnsi="Cambria Math"/>
-                        <w:i/>
-                      </w:rPr>
-                    </m:ctrlPr>
-                  </m:sSubPr>
-                  <m:e>
-                    <m:r>
-                      <w:rPr>
-                        <w:rFonts w:ascii="Cambria Math" w:hAnsi="Cambria Math"/>
-                      </w:rPr>
-                      <m:t>O</m:t>
-                    </m:r>
-                  </m:e>
-                  <m:sub>
-                    <m:r>
-                      <w:rPr>
-                        <w:rFonts w:ascii="Cambria Math" w:hAnsi="Cambria Math"/>
-                      </w:rPr>
-                      <m:t>2</m:t>
-                    </m:r>
-                  </m:sub>
-                </m:sSub>
-                <m:r>
-                  <w:rPr>
-                    <w:rFonts w:ascii="Cambria Math" w:hAnsi="Cambria Math"/>
-                  </w:rPr>
-                  <m:t>+</m:t>
-                </m:r>
-                <m:sSub>
-                  <m:sSubPr>
-                    <m:ctrlPr>
-                      <w:rPr>
-                        <w:rFonts w:ascii="Cambria Math" w:hAnsi="Cambria Math"/>
-                        <w:i/>
-                      </w:rPr>
-                    </m:ctrlPr>
-                  </m:sSubPr>
-                  <m:e>
-                    <m:r>
-                      <w:rPr>
-                        <w:rFonts w:ascii="Cambria Math" w:hAnsi="Cambria Math"/>
-                      </w:rPr>
-                      <m:t>O</m:t>
-                    </m:r>
-                  </m:e>
-                  <m:sub>
-                    <m:r>
-                      <w:rPr>
-                        <w:rFonts w:ascii="Cambria Math" w:hAnsi="Cambria Math"/>
-                      </w:rPr>
-                      <m:t>2</m:t>
-                    </m:r>
-                  </m:sub>
-                </m:sSub>
-                <m:r>
-                  <w:rPr>
-                    <w:rFonts w:ascii="Cambria Math" w:hAnsi="Cambria Math"/>
-                  </w:rPr>
-                  <m:t>*</m:t>
-                </m:r>
-                <m:sSub>
-                  <m:sSubPr>
-                    <m:ctrlPr>
-                      <w:rPr>
-                        <w:rFonts w:ascii="Cambria Math" w:hAnsi="Cambria Math"/>
-                        <w:i/>
-                      </w:rPr>
-                    </m:ctrlPr>
-                  </m:sSubPr>
-                  <m:e>
-                    <m:r>
-                      <w:rPr>
-                        <w:rFonts w:ascii="Cambria Math" w:hAnsi="Cambria Math"/>
-                      </w:rPr>
-                      <m:t>O</m:t>
-                    </m:r>
-                  </m:e>
-                  <m:sub>
-                    <m:r>
-                      <w:rPr>
-                        <w:rFonts w:ascii="Cambria Math" w:hAnsi="Cambria Math"/>
-                      </w:rPr>
-                      <m:t>3</m:t>
-                    </m:r>
-                  </m:sub>
-                </m:sSub>
-                <m:r>
-                  <w:rPr>
-                    <w:rFonts w:ascii="Cambria Math" w:hAnsi="Cambria Math"/>
-                  </w:rPr>
-                  <m:t>+</m:t>
-                </m:r>
-                <m:r>
-                  <w:rPr>
-                    <w:rFonts w:ascii="Cambria Math" w:hAnsi="Cambria Math"/>
-                  </w:rPr>
-                  <w:br/>
-                </m:r>
-              </m:oMath>
-              <m:oMath>
-                <m:r>
-                  <w:rPr>
-                    <w:rFonts w:ascii="Cambria Math" w:eastAsiaTheme="minorEastAsia" w:hAnsi="Cambria Math"/>
-                  </w:rPr>
-                  <m:t>+</m:t>
-                </m:r>
-                <m:sSub>
-                  <m:sSubPr>
-                    <m:ctrlPr>
-                      <w:rPr>
-                        <w:rFonts w:ascii="Cambria Math" w:eastAsiaTheme="minorEastAsia" w:hAnsi="Cambria Math"/>
-                        <w:i/>
-                      </w:rPr>
-                    </m:ctrlPr>
-                  </m:sSubPr>
-                  <m:e>
-                    <m:r>
-                      <w:rPr>
-                        <w:rFonts w:ascii="Cambria Math" w:eastAsiaTheme="minorEastAsia" w:hAnsi="Cambria Math"/>
-                      </w:rPr>
-                      <m:t>O</m:t>
-                    </m:r>
-                  </m:e>
-                  <m:sub>
-                    <m:r>
-                      <w:rPr>
-                        <w:rFonts w:ascii="Cambria Math" w:eastAsiaTheme="minorEastAsia" w:hAnsi="Cambria Math"/>
-                      </w:rPr>
-                      <m:t>3</m:t>
-                    </m:r>
-                  </m:sub>
-                </m:sSub>
-                <m:r>
-                  <w:rPr>
-                    <w:rFonts w:ascii="Cambria Math" w:eastAsiaTheme="minorEastAsia" w:hAnsi="Cambria Math"/>
-                  </w:rPr>
-                  <m:t>*</m:t>
-                </m:r>
-                <m:d>
-                  <m:dPr>
-                    <m:begChr m:val="["/>
-                    <m:endChr m:val="]"/>
-                    <m:ctrlPr>
-                      <w:rPr>
-                        <w:rFonts w:ascii="Cambria Math" w:eastAsiaTheme="minorEastAsia" w:hAnsi="Cambria Math"/>
-                        <w:i/>
-                      </w:rPr>
-                    </m:ctrlPr>
-                  </m:dPr>
-                  <m:e>
-                    <m:sSub>
-                      <m:sSubPr>
-                        <m:ctrlPr>
-                          <w:rPr>
-                            <w:rFonts w:ascii="Cambria Math" w:eastAsiaTheme="minorEastAsia" w:hAnsi="Cambria Math"/>
-                            <w:i/>
-                          </w:rPr>
-                        </m:ctrlPr>
-                      </m:sSubPr>
-                      <m:e>
-                        <m:r>
-                          <w:rPr>
-                            <w:rFonts w:ascii="Cambria Math" w:eastAsiaTheme="minorEastAsia" w:hAnsi="Cambria Math"/>
-                          </w:rPr>
-                          <m:t>O</m:t>
-                        </m:r>
-                      </m:e>
-                      <m:sub>
-                        <m:r>
-                          <w:rPr>
-                            <w:rFonts w:ascii="Cambria Math" w:eastAsiaTheme="minorEastAsia" w:hAnsi="Cambria Math"/>
-                          </w:rPr>
-                          <m:t>4</m:t>
-                        </m:r>
-                      </m:sub>
-                    </m:sSub>
-                    <m:r>
-                      <w:rPr>
-                        <w:rFonts w:ascii="Cambria Math" w:eastAsiaTheme="minorEastAsia" w:hAnsi="Cambria Math"/>
-                      </w:rPr>
-                      <m:t>*</m:t>
-                    </m:r>
-                    <m:sSup>
-                      <m:sSupPr>
-                        <m:ctrlPr>
-                          <w:rPr>
-                            <w:rFonts w:ascii="Cambria Math" w:eastAsiaTheme="minorEastAsia" w:hAnsi="Cambria Math"/>
-                            <w:i/>
-                          </w:rPr>
-                        </m:ctrlPr>
-                      </m:sSupPr>
-                      <m:e>
-                        <m:r>
-                          <w:rPr>
-                            <w:rFonts w:ascii="Cambria Math" w:eastAsiaTheme="minorEastAsia" w:hAnsi="Cambria Math"/>
-                          </w:rPr>
-                          <m:t>R</m:t>
-                        </m:r>
-                      </m:e>
-                      <m:sup>
-                        <m:d>
-                          <m:dPr>
-                            <m:ctrlPr>
-                              <w:rPr>
-                                <w:rFonts w:ascii="Cambria Math" w:eastAsiaTheme="minorEastAsia" w:hAnsi="Cambria Math"/>
-                                <w:i/>
-                              </w:rPr>
-                            </m:ctrlPr>
-                          </m:dPr>
-                          <m:e>
-                            <m:r>
-                              <w:rPr>
-                                <w:rFonts w:ascii="Cambria Math" w:eastAsiaTheme="minorEastAsia" w:hAnsi="Cambria Math"/>
-                              </w:rPr>
-                              <m:t>T</m:t>
-                            </m:r>
-                          </m:e>
-                        </m:d>
-                      </m:sup>
-                    </m:sSup>
-                  </m:e>
-                </m:d>
-                <m:r>
-                  <w:rPr>
-                    <w:rFonts w:ascii="Cambria Math" w:eastAsiaTheme="minorEastAsia" w:hAnsi="Cambria Math"/>
-                  </w:rPr>
-                  <m:t>+</m:t>
-                </m:r>
-                <m:sSub>
-                  <m:sSubPr>
-                    <m:ctrlPr>
-                      <w:rPr>
-                        <w:rFonts w:ascii="Cambria Math" w:eastAsiaTheme="minorEastAsia" w:hAnsi="Cambria Math"/>
-                        <w:i/>
-                      </w:rPr>
-                    </m:ctrlPr>
-                  </m:sSubPr>
-                  <m:e>
-                    <m:r>
-                      <w:rPr>
-                        <w:rFonts w:ascii="Cambria Math" w:eastAsiaTheme="minorEastAsia" w:hAnsi="Cambria Math"/>
-                      </w:rPr>
-                      <m:t>O</m:t>
-                    </m:r>
-                  </m:e>
-                  <m:sub>
-                    <m:r>
-                      <w:rPr>
-                        <w:rFonts w:ascii="Cambria Math" w:eastAsiaTheme="minorEastAsia" w:hAnsi="Cambria Math"/>
-                      </w:rPr>
-                      <m:t>3</m:t>
-                    </m:r>
-                  </m:sub>
-                </m:sSub>
-                <m:r>
-                  <w:rPr>
-                    <w:rFonts w:ascii="Cambria Math" w:eastAsiaTheme="minorEastAsia" w:hAnsi="Cambria Math"/>
-                  </w:rPr>
-                  <m:t>*</m:t>
-                </m:r>
-                <m:d>
-                  <m:dPr>
-                    <m:begChr m:val="["/>
-                    <m:endChr m:val="]"/>
-                    <m:ctrlPr>
-                      <w:rPr>
-                        <w:rFonts w:ascii="Cambria Math" w:eastAsiaTheme="minorEastAsia" w:hAnsi="Cambria Math"/>
-                        <w:i/>
-                      </w:rPr>
-                    </m:ctrlPr>
-                  </m:dPr>
-                  <m:e>
-                    <m:sSub>
-                      <m:sSubPr>
-                        <m:ctrlPr>
-                          <w:rPr>
-                            <w:rFonts w:ascii="Cambria Math" w:eastAsiaTheme="minorEastAsia" w:hAnsi="Cambria Math"/>
-                            <w:i/>
-                          </w:rPr>
-                        </m:ctrlPr>
-                      </m:sSubPr>
-                      <m:e>
-                        <m:r>
-                          <w:rPr>
-                            <w:rFonts w:ascii="Cambria Math" w:eastAsiaTheme="minorEastAsia" w:hAnsi="Cambria Math"/>
-                          </w:rPr>
-                          <m:t>O</m:t>
-                        </m:r>
-                      </m:e>
-                      <m:sub>
-                        <m:r>
-                          <w:rPr>
-                            <w:rFonts w:ascii="Cambria Math" w:eastAsiaTheme="minorEastAsia" w:hAnsi="Cambria Math"/>
-                          </w:rPr>
-                          <m:t>5</m:t>
-                        </m:r>
-                      </m:sub>
-                    </m:sSub>
-                    <m:r>
-                      <w:rPr>
-                        <w:rFonts w:ascii="Cambria Math" w:eastAsiaTheme="minorEastAsia" w:hAnsi="Cambria Math"/>
-                      </w:rPr>
-                      <m:t>*</m:t>
-                    </m:r>
-                    <m:sSup>
-                      <m:sSupPr>
-                        <m:ctrlPr>
-                          <w:rPr>
-                            <w:rFonts w:ascii="Cambria Math" w:eastAsiaTheme="minorEastAsia" w:hAnsi="Cambria Math"/>
-                            <w:i/>
-                          </w:rPr>
-                        </m:ctrlPr>
-                      </m:sSupPr>
-                      <m:e>
-                        <m:r>
-                          <w:rPr>
-                            <w:rFonts w:ascii="Cambria Math" w:eastAsiaTheme="minorEastAsia" w:hAnsi="Cambria Math"/>
-                          </w:rPr>
-                          <m:t>R</m:t>
-                        </m:r>
-                      </m:e>
-                      <m:sup>
-                        <m:d>
-                          <m:dPr>
-                            <m:ctrlPr>
-                              <w:rPr>
-                                <w:rFonts w:ascii="Cambria Math" w:eastAsiaTheme="minorEastAsia" w:hAnsi="Cambria Math"/>
-                                <w:i/>
-                              </w:rPr>
-                            </m:ctrlPr>
-                          </m:dPr>
-                          <m:e>
-                            <m:r>
-                              <w:rPr>
-                                <w:rFonts w:ascii="Cambria Math" w:eastAsiaTheme="minorEastAsia" w:hAnsi="Cambria Math"/>
-                              </w:rPr>
-                              <m:t>T</m:t>
-                            </m:r>
-                            <m:r>
-                              <w:rPr>
-                                <w:rFonts w:ascii="Cambria Math" w:eastAsiaTheme="minorEastAsia" w:hAnsi="Cambria Math"/>
-                              </w:rPr>
-                              <m:t>S</m:t>
-                            </m:r>
-                          </m:e>
-                        </m:d>
-                      </m:sup>
-                    </m:sSup>
-                  </m:e>
-                </m:d>
-                <m:r>
-                  <w:rPr>
-                    <w:rFonts w:ascii="Cambria Math" w:eastAsiaTheme="minorEastAsia" w:hAnsi="Cambria Math"/>
-                  </w:rPr>
-                  <m:t>+</m:t>
-                </m:r>
-                <m:sSub>
-                  <m:sSubPr>
-                    <m:ctrlPr>
-                      <w:rPr>
-                        <w:rFonts w:ascii="Cambria Math" w:eastAsiaTheme="minorEastAsia" w:hAnsi="Cambria Math"/>
-                        <w:i/>
-                      </w:rPr>
-                    </m:ctrlPr>
-                  </m:sSubPr>
-                  <m:e>
-                    <m:r>
-                      <w:rPr>
-                        <w:rFonts w:ascii="Cambria Math" w:eastAsiaTheme="minorEastAsia" w:hAnsi="Cambria Math"/>
-                      </w:rPr>
-                      <m:t>O</m:t>
-                    </m:r>
-                  </m:e>
-                  <m:sub>
-                    <m:r>
-                      <w:rPr>
-                        <w:rFonts w:ascii="Cambria Math" w:eastAsiaTheme="minorEastAsia" w:hAnsi="Cambria Math"/>
-                      </w:rPr>
-                      <m:t>3</m:t>
-                    </m:r>
-                  </m:sub>
-                </m:sSub>
-                <m:r>
-                  <w:rPr>
-                    <w:rFonts w:ascii="Cambria Math" w:eastAsiaTheme="minorEastAsia" w:hAnsi="Cambria Math"/>
-                  </w:rPr>
-                  <m:t>*</m:t>
-                </m:r>
-                <m:sSub>
-                  <m:sSubPr>
-                    <m:ctrlPr>
-                      <w:rPr>
-                        <w:rFonts w:ascii="Cambria Math" w:eastAsiaTheme="minorEastAsia" w:hAnsi="Cambria Math"/>
-                        <w:i/>
-                      </w:rPr>
-                    </m:ctrlPr>
-                  </m:sSubPr>
-                  <m:e>
-                    <m:r>
-                      <w:rPr>
-                        <w:rFonts w:ascii="Cambria Math" w:eastAsiaTheme="minorEastAsia" w:hAnsi="Cambria Math"/>
-                      </w:rPr>
-                      <m:t>O</m:t>
-                    </m:r>
-                  </m:e>
-                  <m:sub>
-                    <m:r>
-                      <w:rPr>
-                        <w:rFonts w:ascii="Cambria Math" w:eastAsiaTheme="minorEastAsia" w:hAnsi="Cambria Math"/>
-                      </w:rPr>
-                      <m:t>13</m:t>
-                    </m:r>
-                  </m:sub>
-                </m:sSub>
-                <m:r>
-                  <w:rPr>
-                    <w:rFonts w:ascii="Cambria Math" w:eastAsiaTheme="minorEastAsia" w:hAnsi="Cambria Math"/>
-                  </w:rPr>
-                  <m:t>*</m:t>
-                </m:r>
-                <m:d>
-                  <m:dPr>
-                    <m:begChr m:val="["/>
-                    <m:endChr m:val="]"/>
-                    <m:ctrlPr>
-                      <w:rPr>
-                        <w:rFonts w:ascii="Cambria Math" w:eastAsiaTheme="minorEastAsia" w:hAnsi="Cambria Math"/>
-                        <w:i/>
-                      </w:rPr>
-                    </m:ctrlPr>
-                  </m:dPr>
-                  <m:e>
-                    <m:sSub>
-                      <m:sSubPr>
-                        <m:ctrlPr>
-                          <w:rPr>
-                            <w:rFonts w:ascii="Cambria Math" w:eastAsiaTheme="minorEastAsia" w:hAnsi="Cambria Math"/>
-                            <w:i/>
-                          </w:rPr>
-                        </m:ctrlPr>
-                      </m:sSubPr>
-                      <m:e>
-                        <m:r>
-                          <w:rPr>
-                            <w:rFonts w:ascii="Cambria Math" w:eastAsiaTheme="minorEastAsia" w:hAnsi="Cambria Math"/>
-                          </w:rPr>
-                          <m:t>S</m:t>
-                        </m:r>
-                      </m:e>
-                      <m:sub>
-                        <m:r>
-                          <w:rPr>
-                            <w:rFonts w:ascii="Cambria Math" w:eastAsiaTheme="minorEastAsia" w:hAnsi="Cambria Math"/>
-                          </w:rPr>
-                          <m:t>adm</m:t>
-                        </m:r>
-                      </m:sub>
-                    </m:sSub>
-                    <m:r>
-                      <w:rPr>
-                        <w:rFonts w:ascii="Cambria Math" w:eastAsiaTheme="minorEastAsia" w:hAnsi="Cambria Math"/>
-                      </w:rPr>
-                      <m:t>*</m:t>
-                    </m:r>
-                    <m:sSup>
-                      <m:sSupPr>
-                        <m:ctrlPr>
-                          <w:rPr>
-                            <w:rFonts w:ascii="Cambria Math" w:eastAsiaTheme="minorEastAsia" w:hAnsi="Cambria Math"/>
-                            <w:i/>
-                          </w:rPr>
-                        </m:ctrlPr>
-                      </m:sSupPr>
-                      <m:e>
-                        <m:r>
-                          <w:rPr>
-                            <w:rFonts w:ascii="Cambria Math" w:eastAsiaTheme="minorEastAsia" w:hAnsi="Cambria Math"/>
-                          </w:rPr>
-                          <m:t>R</m:t>
-                        </m:r>
-                      </m:e>
-                      <m:sup>
-                        <m:d>
-                          <m:dPr>
-                            <m:ctrlPr>
-                              <w:rPr>
-                                <w:rFonts w:ascii="Cambria Math" w:eastAsiaTheme="minorEastAsia" w:hAnsi="Cambria Math"/>
-                                <w:i/>
-                              </w:rPr>
-                            </m:ctrlPr>
-                          </m:dPr>
-                          <m:e>
-                            <m:r>
-                              <w:rPr>
-                                <w:rFonts w:ascii="Cambria Math" w:eastAsiaTheme="minorEastAsia" w:hAnsi="Cambria Math"/>
-                              </w:rPr>
-                              <m:t>TS</m:t>
-                            </m:r>
-                          </m:e>
-                        </m:d>
-                      </m:sup>
-                    </m:sSup>
-                  </m:e>
-                </m:d>
-                <m:r>
-                  <w:rPr>
-                    <w:rFonts w:ascii="Cambria Math" w:eastAsiaTheme="minorEastAsia" w:hAnsi="Cambria Math"/>
-                  </w:rPr>
-                  <m:t>+</m:t>
-                </m:r>
-                <m:r>
-                  <w:rPr>
-                    <w:rFonts w:ascii="Cambria Math" w:eastAsiaTheme="minorEastAsia" w:hAnsi="Cambria Math"/>
-                  </w:rPr>
-                  <w:br/>
-                </m:r>
-              </m:oMath>
-              <m:oMath>
-                <m:r>
-                  <w:rPr>
-                    <w:rFonts w:ascii="Cambria Math" w:eastAsiaTheme="minorEastAsia" w:hAnsi="Cambria Math"/>
-                  </w:rPr>
-                  <m:t>+</m:t>
-                </m:r>
-                <m:sSub>
-                  <m:sSubPr>
-                    <m:ctrlPr>
-                      <w:rPr>
-                        <w:rFonts w:ascii="Cambria Math" w:eastAsiaTheme="minorEastAsia" w:hAnsi="Cambria Math"/>
-                        <w:i/>
-                      </w:rPr>
-                    </m:ctrlPr>
-                  </m:sSubPr>
-                  <m:e>
-                    <m:r>
-                      <w:rPr>
-                        <w:rFonts w:ascii="Cambria Math" w:eastAsiaTheme="minorEastAsia" w:hAnsi="Cambria Math"/>
-                      </w:rPr>
-                      <m:t>O</m:t>
-                    </m:r>
-                  </m:e>
-                  <m:sub>
-                    <m:r>
-                      <w:rPr>
-                        <w:rFonts w:ascii="Cambria Math" w:eastAsiaTheme="minorEastAsia" w:hAnsi="Cambria Math"/>
-                      </w:rPr>
-                      <m:t>6</m:t>
-                    </m:r>
-                  </m:sub>
-                </m:sSub>
-                <m:r>
-                  <w:rPr>
-                    <w:rFonts w:ascii="Cambria Math" w:eastAsiaTheme="minorEastAsia" w:hAnsi="Cambria Math"/>
-                  </w:rPr>
-                  <m:t>*</m:t>
-                </m:r>
-                <m:sSub>
-                  <m:sSubPr>
-                    <m:ctrlPr>
-                      <w:rPr>
-                        <w:rFonts w:ascii="Cambria Math" w:eastAsiaTheme="minorEastAsia" w:hAnsi="Cambria Math"/>
-                        <w:i/>
-                      </w:rPr>
-                    </m:ctrlPr>
-                  </m:sSubPr>
-                  <m:e>
-                    <m:r>
-                      <w:rPr>
-                        <w:rFonts w:ascii="Cambria Math" w:eastAsiaTheme="minorEastAsia" w:hAnsi="Cambria Math"/>
-                      </w:rPr>
-                      <m:t>O</m:t>
-                    </m:r>
-                  </m:e>
-                  <m:sub>
-                    <m:r>
-                      <w:rPr>
-                        <w:rFonts w:ascii="Cambria Math" w:eastAsiaTheme="minorEastAsia" w:hAnsi="Cambria Math"/>
-                      </w:rPr>
-                      <m:t>7</m:t>
-                    </m:r>
-                  </m:sub>
-                </m:sSub>
-                <m:r>
-                  <w:rPr>
-                    <w:rFonts w:ascii="Cambria Math" w:eastAsiaTheme="minorEastAsia" w:hAnsi="Cambria Math"/>
-                  </w:rPr>
-                  <m:t>+</m:t>
-                </m:r>
-                <m:sSub>
-                  <m:sSubPr>
-                    <m:ctrlPr>
-                      <w:rPr>
-                        <w:rFonts w:ascii="Cambria Math" w:eastAsiaTheme="minorEastAsia" w:hAnsi="Cambria Math"/>
-                        <w:i/>
-                      </w:rPr>
-                    </m:ctrlPr>
-                  </m:sSubPr>
-                  <m:e>
-                    <m:r>
-                      <w:rPr>
-                        <w:rFonts w:ascii="Cambria Math" w:eastAsiaTheme="minorEastAsia" w:hAnsi="Cambria Math"/>
-                      </w:rPr>
-                      <m:t>O</m:t>
-                    </m:r>
-                  </m:e>
-                  <m:sub>
-                    <m:r>
-                      <w:rPr>
-                        <w:rFonts w:ascii="Cambria Math" w:eastAsiaTheme="minorEastAsia" w:hAnsi="Cambria Math"/>
-                      </w:rPr>
-                      <m:t>6</m:t>
-                    </m:r>
-                  </m:sub>
-                </m:sSub>
-                <m:r>
-                  <w:rPr>
-                    <w:rFonts w:ascii="Cambria Math" w:eastAsiaTheme="minorEastAsia" w:hAnsi="Cambria Math"/>
-                  </w:rPr>
-                  <m:t>*</m:t>
-                </m:r>
-                <m:sSub>
-                  <m:sSubPr>
-                    <m:ctrlPr>
-                      <w:rPr>
-                        <w:rFonts w:ascii="Cambria Math" w:eastAsiaTheme="minorEastAsia" w:hAnsi="Cambria Math"/>
-                        <w:i/>
-                      </w:rPr>
-                    </m:ctrlPr>
-                  </m:sSubPr>
-                  <m:e>
-                    <m:r>
-                      <w:rPr>
-                        <w:rFonts w:ascii="Cambria Math" w:eastAsiaTheme="minorEastAsia" w:hAnsi="Cambria Math"/>
-                      </w:rPr>
-                      <m:t>O</m:t>
-                    </m:r>
-                  </m:e>
-                  <m:sub>
-                    <m:r>
-                      <w:rPr>
-                        <w:rFonts w:ascii="Cambria Math" w:eastAsiaTheme="minorEastAsia" w:hAnsi="Cambria Math"/>
-                      </w:rPr>
-                      <m:t>10</m:t>
-                    </m:r>
-                  </m:sub>
-                </m:sSub>
-                <m:r>
-                  <w:rPr>
-                    <w:rFonts w:ascii="Cambria Math" w:eastAsiaTheme="minorEastAsia" w:hAnsi="Cambria Math"/>
-                  </w:rPr>
-                  <m:t>+</m:t>
-                </m:r>
-                <m:r>
-                  <w:rPr>
-                    <w:rFonts w:ascii="Cambria Math" w:eastAsiaTheme="minorEastAsia" w:hAnsi="Cambria Math"/>
-                  </w:rPr>
-                  <w:br/>
-                </m:r>
-              </m:oMath>
-              <m:oMath>
-                <m:r>
-                  <w:rPr>
-                    <w:rFonts w:ascii="Cambria Math" w:eastAsiaTheme="minorEastAsia" w:hAnsi="Cambria Math"/>
-                  </w:rPr>
-                  <m:t>+</m:t>
-                </m:r>
-                <m:d>
-                  <m:dPr>
-                    <m:begChr m:val="["/>
-                    <m:endChr m:val="]"/>
-                    <m:ctrlPr>
-                      <w:rPr>
-                        <w:rFonts w:ascii="Cambria Math" w:eastAsiaTheme="minorEastAsia" w:hAnsi="Cambria Math"/>
-                        <w:i/>
-                      </w:rPr>
-                    </m:ctrlPr>
-                  </m:dPr>
-                  <m:e>
-                    <m:sSub>
-                      <m:sSubPr>
-                        <m:ctrlPr>
-                          <w:rPr>
-                            <w:rFonts w:ascii="Cambria Math" w:eastAsiaTheme="minorEastAsia" w:hAnsi="Cambria Math"/>
-                            <w:i/>
-                          </w:rPr>
-                        </m:ctrlPr>
-                      </m:sSubPr>
-                      <m:e>
-                        <m:r>
-                          <w:rPr>
-                            <w:rFonts w:ascii="Cambria Math" w:eastAsiaTheme="minorEastAsia" w:hAnsi="Cambria Math"/>
-                          </w:rPr>
-                          <m:t>S</m:t>
-                        </m:r>
-                      </m:e>
-                      <m:sub>
-                        <m:r>
-                          <w:rPr>
-                            <w:rFonts w:ascii="Cambria Math" w:eastAsiaTheme="minorEastAsia" w:hAnsi="Cambria Math"/>
-                          </w:rPr>
-                          <m:t>1</m:t>
-                        </m:r>
-                      </m:sub>
-                    </m:sSub>
-                    <m:r>
-                      <w:rPr>
-                        <w:rFonts w:ascii="Cambria Math" w:eastAsiaTheme="minorEastAsia" w:hAnsi="Cambria Math"/>
-                      </w:rPr>
-                      <m:t>*</m:t>
-                    </m:r>
-                    <m:sSup>
-                      <m:sSupPr>
-                        <m:ctrlPr>
-                          <w:rPr>
-                            <w:rFonts w:ascii="Cambria Math" w:eastAsiaTheme="minorEastAsia" w:hAnsi="Cambria Math"/>
-                            <w:i/>
-                          </w:rPr>
-                        </m:ctrlPr>
-                      </m:sSupPr>
-                      <m:e>
-                        <m:r>
-                          <w:rPr>
-                            <w:rFonts w:ascii="Cambria Math" w:eastAsiaTheme="minorEastAsia" w:hAnsi="Cambria Math"/>
-                          </w:rPr>
-                          <m:t>R</m:t>
-                        </m:r>
-                      </m:e>
-                      <m:sup>
-                        <m:d>
-                          <m:dPr>
-                            <m:ctrlPr>
-                              <w:rPr>
-                                <w:rFonts w:ascii="Cambria Math" w:eastAsiaTheme="minorEastAsia" w:hAnsi="Cambria Math"/>
-                                <w:i/>
-                              </w:rPr>
-                            </m:ctrlPr>
-                          </m:dPr>
-                          <m:e>
-                            <m:r>
-                              <w:rPr>
-                                <w:rFonts w:ascii="Cambria Math" w:eastAsiaTheme="minorEastAsia" w:hAnsi="Cambria Math"/>
-                              </w:rPr>
-                              <m:t>U</m:t>
-                            </m:r>
-                          </m:e>
-                        </m:d>
-                      </m:sup>
-                    </m:sSup>
-                    <m:r>
-                      <w:rPr>
-                        <w:rFonts w:ascii="Cambria Math" w:eastAsiaTheme="minorEastAsia" w:hAnsi="Cambria Math"/>
-                      </w:rPr>
-                      <m:t>+</m:t>
-                    </m:r>
-                    <m:sSub>
-                      <m:sSubPr>
-                        <m:ctrlPr>
-                          <w:rPr>
-                            <w:rFonts w:ascii="Cambria Math" w:eastAsiaTheme="minorEastAsia" w:hAnsi="Cambria Math"/>
-                            <w:i/>
-                          </w:rPr>
-                        </m:ctrlPr>
-                      </m:sSubPr>
-                      <m:e>
-                        <m:r>
-                          <w:rPr>
-                            <w:rFonts w:ascii="Cambria Math" w:eastAsiaTheme="minorEastAsia" w:hAnsi="Cambria Math"/>
-                          </w:rPr>
-                          <m:t>S</m:t>
-                        </m:r>
-                      </m:e>
-                      <m:sub>
-                        <m:r>
-                          <w:rPr>
-                            <w:rFonts w:ascii="Cambria Math" w:eastAsiaTheme="minorEastAsia" w:hAnsi="Cambria Math"/>
-                          </w:rPr>
-                          <m:t>2</m:t>
-                        </m:r>
-                      </m:sub>
-                    </m:sSub>
-                    <m:r>
-                      <w:rPr>
-                        <w:rFonts w:ascii="Cambria Math" w:eastAsiaTheme="minorEastAsia" w:hAnsi="Cambria Math"/>
-                      </w:rPr>
-                      <m:t>*</m:t>
-                    </m:r>
-                    <m:sSup>
-                      <m:sSupPr>
-                        <m:ctrlPr>
-                          <w:rPr>
-                            <w:rFonts w:ascii="Cambria Math" w:eastAsiaTheme="minorEastAsia" w:hAnsi="Cambria Math"/>
-                            <w:i/>
-                          </w:rPr>
-                        </m:ctrlPr>
-                      </m:sSupPr>
-                      <m:e>
-                        <m:r>
-                          <w:rPr>
-                            <w:rFonts w:ascii="Cambria Math" w:eastAsiaTheme="minorEastAsia" w:hAnsi="Cambria Math"/>
-                          </w:rPr>
-                          <m:t>R</m:t>
-                        </m:r>
-                      </m:e>
-                      <m:sup>
-                        <m:d>
-                          <m:dPr>
-                            <m:ctrlPr>
-                              <w:rPr>
-                                <w:rFonts w:ascii="Cambria Math" w:eastAsiaTheme="minorEastAsia" w:hAnsi="Cambria Math"/>
-                                <w:i/>
-                              </w:rPr>
-                            </m:ctrlPr>
-                          </m:dPr>
-                          <m:e>
-                            <m:r>
-                              <w:rPr>
-                                <w:rFonts w:ascii="Cambria Math" w:eastAsiaTheme="minorEastAsia" w:hAnsi="Cambria Math"/>
-                              </w:rPr>
-                              <m:t>S</m:t>
-                            </m:r>
-                          </m:e>
-                        </m:d>
-                      </m:sup>
-                    </m:sSup>
-                    <m:r>
-                      <w:rPr>
-                        <w:rFonts w:ascii="Cambria Math" w:eastAsiaTheme="minorEastAsia" w:hAnsi="Cambria Math"/>
-                      </w:rPr>
-                      <m:t>+</m:t>
-                    </m:r>
-                    <m:sSub>
-                      <m:sSubPr>
-                        <m:ctrlPr>
-                          <w:rPr>
-                            <w:rFonts w:ascii="Cambria Math" w:eastAsiaTheme="minorEastAsia" w:hAnsi="Cambria Math"/>
-                            <w:i/>
-                          </w:rPr>
-                        </m:ctrlPr>
-                      </m:sSubPr>
-                      <m:e>
-                        <m:r>
-                          <w:rPr>
-                            <w:rFonts w:ascii="Cambria Math" w:eastAsiaTheme="minorEastAsia" w:hAnsi="Cambria Math"/>
-                          </w:rPr>
-                          <m:t>S</m:t>
-                        </m:r>
-                      </m:e>
-                      <m:sub>
-                        <m:r>
-                          <w:rPr>
-                            <w:rFonts w:ascii="Cambria Math" w:eastAsiaTheme="minorEastAsia" w:hAnsi="Cambria Math"/>
-                          </w:rPr>
-                          <m:t>3</m:t>
-                        </m:r>
-                      </m:sub>
-                    </m:sSub>
-                    <m:r>
-                      <w:rPr>
-                        <w:rFonts w:ascii="Cambria Math" w:eastAsiaTheme="minorEastAsia" w:hAnsi="Cambria Math"/>
-                      </w:rPr>
-                      <m:t>*</m:t>
-                    </m:r>
-                    <m:sSup>
-                      <m:sSupPr>
-                        <m:ctrlPr>
-                          <w:rPr>
-                            <w:rFonts w:ascii="Cambria Math" w:eastAsiaTheme="minorEastAsia" w:hAnsi="Cambria Math"/>
-                            <w:i/>
-                          </w:rPr>
-                        </m:ctrlPr>
-                      </m:sSupPr>
-                      <m:e>
-                        <m:r>
-                          <w:rPr>
-                            <w:rFonts w:ascii="Cambria Math" w:eastAsiaTheme="minorEastAsia" w:hAnsi="Cambria Math"/>
-                          </w:rPr>
-                          <m:t>R</m:t>
-                        </m:r>
-                      </m:e>
-                      <m:sup>
-                        <m:d>
-                          <m:dPr>
-                            <m:ctrlPr>
-                              <w:rPr>
-                                <w:rFonts w:ascii="Cambria Math" w:eastAsiaTheme="minorEastAsia" w:hAnsi="Cambria Math"/>
-                                <w:i/>
-                              </w:rPr>
-                            </m:ctrlPr>
-                          </m:dPr>
-                          <m:e>
-                            <m:r>
-                              <w:rPr>
-                                <w:rFonts w:ascii="Cambria Math" w:eastAsiaTheme="minorEastAsia" w:hAnsi="Cambria Math"/>
-                              </w:rPr>
-                              <m:t>T</m:t>
-                            </m:r>
-                          </m:e>
-                        </m:d>
-                      </m:sup>
-                    </m:sSup>
-                    <m:r>
-                      <w:rPr>
-                        <w:rFonts w:ascii="Cambria Math" w:eastAsiaTheme="minorEastAsia" w:hAnsi="Cambria Math"/>
-                      </w:rPr>
-                      <m:t>+</m:t>
-                    </m:r>
-                    <m:sSub>
-                      <m:sSubPr>
-                        <m:ctrlPr>
-                          <w:rPr>
-                            <w:rFonts w:ascii="Cambria Math" w:eastAsiaTheme="minorEastAsia" w:hAnsi="Cambria Math"/>
-                            <w:i/>
-                          </w:rPr>
-                        </m:ctrlPr>
-                      </m:sSubPr>
-                      <m:e>
-                        <m:r>
-                          <w:rPr>
-                            <w:rFonts w:ascii="Cambria Math" w:eastAsiaTheme="minorEastAsia" w:hAnsi="Cambria Math"/>
-                          </w:rPr>
-                          <m:t>S</m:t>
-                        </m:r>
-                      </m:e>
-                      <m:sub>
-                        <m:r>
-                          <w:rPr>
-                            <w:rFonts w:ascii="Cambria Math" w:eastAsiaTheme="minorEastAsia" w:hAnsi="Cambria Math"/>
-                          </w:rPr>
-                          <m:t>4</m:t>
-                        </m:r>
-                      </m:sub>
-                    </m:sSub>
-                    <m:r>
-                      <w:rPr>
-                        <w:rFonts w:ascii="Cambria Math" w:eastAsiaTheme="minorEastAsia" w:hAnsi="Cambria Math"/>
-                      </w:rPr>
-                      <m:t>*</m:t>
-                    </m:r>
-                    <m:sSup>
-                      <m:sSupPr>
-                        <m:ctrlPr>
-                          <w:rPr>
-                            <w:rFonts w:ascii="Cambria Math" w:eastAsiaTheme="minorEastAsia" w:hAnsi="Cambria Math"/>
-                            <w:i/>
-                          </w:rPr>
-                        </m:ctrlPr>
-                      </m:sSupPr>
-                      <m:e>
-                        <m:r>
-                          <w:rPr>
-                            <w:rFonts w:ascii="Cambria Math" w:eastAsiaTheme="minorEastAsia" w:hAnsi="Cambria Math"/>
-                          </w:rPr>
-                          <m:t>R</m:t>
-                        </m:r>
-                      </m:e>
-                      <m:sup>
-                        <m:d>
-                          <m:dPr>
-                            <m:ctrlPr>
-                              <w:rPr>
-                                <w:rFonts w:ascii="Cambria Math" w:eastAsiaTheme="minorEastAsia" w:hAnsi="Cambria Math"/>
-                                <w:i/>
-                              </w:rPr>
-                            </m:ctrlPr>
-                          </m:dPr>
-                          <m:e>
-                            <m:r>
-                              <w:rPr>
-                                <w:rFonts w:ascii="Cambria Math" w:eastAsiaTheme="minorEastAsia" w:hAnsi="Cambria Math"/>
-                              </w:rPr>
-                              <m:t>TS</m:t>
-                            </m:r>
-                          </m:e>
-                        </m:d>
-                      </m:sup>
-                    </m:sSup>
-                  </m:e>
-                </m:d>
-                <m:r>
-                  <w:rPr>
-                    <w:rFonts w:ascii="Cambria Math" w:eastAsiaTheme="minorEastAsia" w:hAnsi="Cambria Math"/>
-                  </w:rPr>
-                  <m:t>*</m:t>
-                </m:r>
-                <m:r>
-                  <w:rPr>
-                    <w:rFonts w:ascii="Cambria Math" w:eastAsiaTheme="minorEastAsia" w:hAnsi="Cambria Math"/>
-                  </w:rPr>
-                  <w:br/>
-                </m:r>
-              </m:oMath>
-              <m:oMath>
-                <m:r>
-                  <w:rPr>
-                    <w:rFonts w:ascii="Cambria Math" w:eastAsiaTheme="minorEastAsia" w:hAnsi="Cambria Math"/>
-                  </w:rPr>
-                  <m:t>*</m:t>
-                </m:r>
-                <m:d>
-                  <m:dPr>
-                    <m:ctrlPr>
-                      <w:rPr>
-                        <w:rFonts w:ascii="Cambria Math" w:eastAsiaTheme="minorEastAsia" w:hAnsi="Cambria Math"/>
-                        <w:i/>
-                      </w:rPr>
-                    </m:ctrlPr>
-                  </m:dPr>
-                  <m:e>
-                    <m:sSub>
-                      <m:sSubPr>
-                        <m:ctrlPr>
-                          <w:rPr>
-                            <w:rFonts w:ascii="Cambria Math" w:eastAsiaTheme="minorEastAsia" w:hAnsi="Cambria Math"/>
-                            <w:i/>
-                          </w:rPr>
-                        </m:ctrlPr>
-                      </m:sSubPr>
-                      <m:e>
-                        <m:r>
-                          <w:rPr>
-                            <w:rFonts w:ascii="Cambria Math" w:eastAsiaTheme="minorEastAsia" w:hAnsi="Cambria Math"/>
-                          </w:rPr>
-                          <m:t>O</m:t>
-                        </m:r>
-                      </m:e>
-                      <m:sub>
-                        <m:r>
-                          <w:rPr>
-                            <w:rFonts w:ascii="Cambria Math" w:eastAsiaTheme="minorEastAsia" w:hAnsi="Cambria Math"/>
-                          </w:rPr>
-                          <m:t>7</m:t>
-                        </m:r>
-                      </m:sub>
-                    </m:sSub>
-                    <m:r>
-                      <w:rPr>
-                        <w:rFonts w:ascii="Cambria Math" w:eastAsiaTheme="minorEastAsia" w:hAnsi="Cambria Math"/>
-                      </w:rPr>
-                      <m:t>*</m:t>
-                    </m:r>
-                    <m:d>
-                      <m:dPr>
-                        <m:ctrlPr>
-                          <w:rPr>
-                            <w:rFonts w:ascii="Cambria Math" w:eastAsiaTheme="minorEastAsia" w:hAnsi="Cambria Math"/>
-                            <w:i/>
-                          </w:rPr>
-                        </m:ctrlPr>
-                      </m:dPr>
-                      <m:e>
-                        <m:sSub>
-                          <m:sSubPr>
-                            <m:ctrlPr>
-                              <w:rPr>
-                                <w:rFonts w:ascii="Cambria Math" w:eastAsiaTheme="minorEastAsia" w:hAnsi="Cambria Math"/>
-                                <w:i/>
-                              </w:rPr>
-                            </m:ctrlPr>
-                          </m:sSubPr>
-                          <m:e>
-                            <m:r>
-                              <w:rPr>
-                                <w:rFonts w:ascii="Cambria Math" w:eastAsiaTheme="minorEastAsia" w:hAnsi="Cambria Math"/>
-                              </w:rPr>
-                              <m:t>O</m:t>
-                            </m:r>
-                          </m:e>
-                          <m:sub>
-                            <m:r>
-                              <w:rPr>
-                                <w:rFonts w:ascii="Cambria Math" w:eastAsiaTheme="minorEastAsia" w:hAnsi="Cambria Math"/>
-                              </w:rPr>
-                              <m:t>3</m:t>
-                            </m:r>
-                          </m:sub>
-                        </m:sSub>
-                        <m:r>
-                          <w:rPr>
-                            <w:rFonts w:ascii="Cambria Math" w:eastAsiaTheme="minorEastAsia" w:hAnsi="Cambria Math"/>
-                          </w:rPr>
-                          <m:t>+</m:t>
-                        </m:r>
-                        <m:sSub>
-                          <m:sSubPr>
-                            <m:ctrlPr>
-                              <w:rPr>
-                                <w:rFonts w:ascii="Cambria Math" w:eastAsiaTheme="minorEastAsia" w:hAnsi="Cambria Math"/>
-                                <w:i/>
-                              </w:rPr>
-                            </m:ctrlPr>
-                          </m:sSubPr>
-                          <m:e>
-                            <m:r>
-                              <w:rPr>
-                                <w:rFonts w:ascii="Cambria Math" w:eastAsiaTheme="minorEastAsia" w:hAnsi="Cambria Math"/>
-                              </w:rPr>
-                              <m:t>O</m:t>
-                            </m:r>
-                          </m:e>
-                          <m:sub>
-                            <m:r>
-                              <w:rPr>
-                                <w:rFonts w:ascii="Cambria Math" w:eastAsiaTheme="minorEastAsia" w:hAnsi="Cambria Math"/>
-                              </w:rPr>
-                              <m:t>9</m:t>
-                            </m:r>
-                          </m:sub>
-                        </m:sSub>
-                      </m:e>
-                    </m:d>
-                  </m:e>
-                </m:d>
-                <m:r>
-                  <w:rPr>
-                    <w:rFonts w:ascii="Cambria Math" w:eastAsiaTheme="minorEastAsia" w:hAnsi="Cambria Math"/>
-                  </w:rPr>
-                  <m:t>+(</m:t>
-                </m:r>
-                <m:sSub>
-                  <m:sSubPr>
-                    <m:ctrlPr>
-                      <w:rPr>
-                        <w:rFonts w:ascii="Cambria Math" w:eastAsiaTheme="minorEastAsia" w:hAnsi="Cambria Math"/>
-                        <w:i/>
-                      </w:rPr>
-                    </m:ctrlPr>
-                  </m:sSubPr>
-                  <m:e>
-                    <m:r>
-                      <w:rPr>
-                        <w:rFonts w:ascii="Cambria Math" w:eastAsiaTheme="minorEastAsia" w:hAnsi="Cambria Math"/>
-                      </w:rPr>
-                      <m:t>O</m:t>
-                    </m:r>
-                  </m:e>
-                  <m:sub>
-                    <m:r>
-                      <w:rPr>
-                        <w:rFonts w:ascii="Cambria Math" w:eastAsiaTheme="minorEastAsia" w:hAnsi="Cambria Math"/>
-                      </w:rPr>
-                      <m:t>10</m:t>
-                    </m:r>
-                  </m:sub>
-                </m:sSub>
-                <m:r>
-                  <w:rPr>
-                    <w:rFonts w:ascii="Cambria Math" w:eastAsiaTheme="minorEastAsia" w:hAnsi="Cambria Math"/>
-                  </w:rPr>
-                  <m:t>*(</m:t>
-                </m:r>
-                <m:sSub>
-                  <m:sSubPr>
-                    <m:ctrlPr>
-                      <w:rPr>
-                        <w:rFonts w:ascii="Cambria Math" w:eastAsiaTheme="minorEastAsia" w:hAnsi="Cambria Math"/>
-                        <w:i/>
-                      </w:rPr>
-                    </m:ctrlPr>
-                  </m:sSubPr>
-                  <m:e>
-                    <m:r>
-                      <w:rPr>
-                        <w:rFonts w:ascii="Cambria Math" w:eastAsiaTheme="minorEastAsia" w:hAnsi="Cambria Math"/>
-                      </w:rPr>
-                      <m:t>O</m:t>
-                    </m:r>
-                  </m:e>
-                  <m:sub>
-                    <m:r>
-                      <w:rPr>
-                        <w:rFonts w:ascii="Cambria Math" w:eastAsiaTheme="minorEastAsia" w:hAnsi="Cambria Math"/>
-                      </w:rPr>
-                      <m:t>11</m:t>
-                    </m:r>
-                  </m:sub>
-                </m:sSub>
-                <m:r>
-                  <w:rPr>
-                    <w:rFonts w:ascii="Cambria Math" w:eastAsiaTheme="minorEastAsia" w:hAnsi="Cambria Math"/>
-                  </w:rPr>
-                  <m:t>+</m:t>
-                </m:r>
-                <m:sSub>
-                  <m:sSubPr>
-                    <m:ctrlPr>
-                      <w:rPr>
-                        <w:rFonts w:ascii="Cambria Math" w:eastAsiaTheme="minorEastAsia" w:hAnsi="Cambria Math"/>
-                        <w:i/>
-                      </w:rPr>
-                    </m:ctrlPr>
-                  </m:sSubPr>
-                  <m:e>
-                    <m:r>
-                      <w:rPr>
-                        <w:rFonts w:ascii="Cambria Math" w:eastAsiaTheme="minorEastAsia" w:hAnsi="Cambria Math"/>
-                      </w:rPr>
-                      <m:t>O</m:t>
-                    </m:r>
-                  </m:e>
-                  <m:sub>
-                    <m:r>
-                      <w:rPr>
-                        <w:rFonts w:ascii="Cambria Math" w:eastAsiaTheme="minorEastAsia" w:hAnsi="Cambria Math"/>
-                      </w:rPr>
-                      <m:t>12</m:t>
-                    </m:r>
-                  </m:sub>
-                </m:sSub>
-                <m:r>
-                  <w:rPr>
-                    <w:rFonts w:ascii="Cambria Math" w:eastAsiaTheme="minorEastAsia" w:hAnsi="Cambria Math"/>
-                  </w:rPr>
-                  <m:t>))</m:t>
-                </m:r>
-              </m:oMath>
-            </m:oMathPara>
-          </w:p>
-        </w:tc>
-        <w:tc>
-          <w:tcPr>
-            <w:tcW w:w="1123" w:type="dxa"/>
-          </w:tcPr>
-          <w:p>
-            <w:pPr>
-              <w:pStyle w:val="a6"/>
-              <w:jc w:val="center"/>
-              <w:rPr>
-                <w:lang w:val="ru-RU"/>
-              </w:rPr>
-            </w:pPr>
-          </w:p>
-          <w:p>
-            <w:pPr>
-              <w:pStyle w:val="a6"/>
-              <w:jc w:val="center"/>
-            </w:pPr>
-          </w:p>
-          <w:p>
-            <w:pPr>
-              <w:pStyle w:val="a6"/>
-              <w:jc w:val="center"/>
-            </w:pPr>
-            <w:r>
-              <w:t>(</w:t>
-            </w:r>
-            <w:r>
-              <w:t>6</w:t>
-            </w:r>
-            <w:r>
-              <w:t>)</w:t>
-            </w:r>
-          </w:p>
-        </w:tc>
-      </w:tr>
-    </w:tbl>
-    <w:p>
-      <w:pPr>
-        <w:jc w:val="left"/>
-        <w:rPr>
-          <w:i/>
-        </w:rPr>
-      </w:pPr>
     </w:p>
     <w:sectPr>
-      <w:footerReference w:type="default" r:id="rId16"/>
+      <w:footerReference w:type="default" r:id="rId15"/>
       <w:pgSz w:w="11906" w:h="16838"/>
       <w:pgMar w:top="1134" w:right="850" w:bottom="1134" w:left="1701" w:header="708" w:footer="708" w:gutter="0"/>
       <w:cols w:space="708"/>

</xml_diff>